<commit_message>
Sync Baseline forms with CMI
</commit_message>
<xml_diff>
--- a/Baseline/Adult_Self-Report_Baseline_Form_V0.3.docx
+++ b/Baseline/Adult_Self-Report_Baseline_Form_V0.3.docx
@@ -21,6 +21,7 @@
         </w:rPr>
         <w:t xml:space="preserve">The </w:t>
       </w:r>
+      <w:proofErr w:type="spellStart"/>
       <w:r>
         <w:rPr>
           <w:rFonts w:eastAsia="Arial" w:cs="Arial"/>
@@ -88,6 +89,7 @@
         </w:rPr>
         <w:t>S</w:t>
       </w:r>
+      <w:proofErr w:type="spellEnd"/>
       <w:r>
         <w:rPr>
           <w:rFonts w:eastAsia="Arial" w:cs="Arial"/>
@@ -274,7 +276,55 @@
           <w:rFonts w:eastAsia="Arial" w:cs="Arial"/>
           <w:szCs w:val="22"/>
         </w:rPr>
-        <w:t>questionnaires were developed through a collaborative effort between the research teams of Kathleen Merikangas and Argyris Stringaris at the National Institute of Mental Health Intramural Research Program Mood Spectrum Collaboration, and those of Michael P. Milham at the Child Mind Institute and the NYS Nathan S. Kline Institute for Psychiatric Research.</w:t>
+        <w:t xml:space="preserve">questionnaires were developed through a collaborative effort between the research teams of Kathleen </w:t>
+      </w:r>
+      <w:proofErr w:type="spellStart"/>
+      <w:r>
+        <w:rPr>
+          <w:rFonts w:eastAsia="Arial" w:cs="Arial"/>
+          <w:szCs w:val="22"/>
+        </w:rPr>
+        <w:t>Merikangas</w:t>
+      </w:r>
+      <w:proofErr w:type="spellEnd"/>
+      <w:r>
+        <w:rPr>
+          <w:rFonts w:eastAsia="Arial" w:cs="Arial"/>
+          <w:szCs w:val="22"/>
+        </w:rPr>
+        <w:t xml:space="preserve"> and Argyris </w:t>
+      </w:r>
+      <w:proofErr w:type="spellStart"/>
+      <w:r>
+        <w:rPr>
+          <w:rFonts w:eastAsia="Arial" w:cs="Arial"/>
+          <w:szCs w:val="22"/>
+        </w:rPr>
+        <w:t>Stringaris</w:t>
+      </w:r>
+      <w:proofErr w:type="spellEnd"/>
+      <w:r>
+        <w:rPr>
+          <w:rFonts w:eastAsia="Arial" w:cs="Arial"/>
+          <w:szCs w:val="22"/>
+        </w:rPr>
+        <w:t xml:space="preserve"> at the National Institute of Mental Health Intramural Research Program Mood Spectrum Collaboration, and those of Michael P. </w:t>
+      </w:r>
+      <w:proofErr w:type="spellStart"/>
+      <w:r>
+        <w:rPr>
+          <w:rFonts w:eastAsia="Arial" w:cs="Arial"/>
+          <w:szCs w:val="22"/>
+        </w:rPr>
+        <w:t>Milham</w:t>
+      </w:r>
+      <w:proofErr w:type="spellEnd"/>
+      <w:r>
+        <w:rPr>
+          <w:rFonts w:eastAsia="Arial" w:cs="Arial"/>
+          <w:szCs w:val="22"/>
+        </w:rPr>
+        <w:t xml:space="preserve"> at the Child Mind Institute and the NYS Nathan S. Kline Institute for Psychiatric Research.</w:t>
       </w:r>
     </w:p>
     <w:p>
@@ -312,8 +362,49 @@
           <w:rFonts w:eastAsia="Arial" w:cs="Arial"/>
           <w:szCs w:val="22"/>
         </w:rPr>
-        <w:t xml:space="preserve"> Evelyn Bromet, Stan Colcombe, Kathy Georgiadis, Dan Klein, Giovanni Salum</w:t>
-      </w:r>
+        <w:t xml:space="preserve"> Evelyn </w:t>
+      </w:r>
+      <w:proofErr w:type="spellStart"/>
+      <w:r>
+        <w:rPr>
+          <w:rFonts w:eastAsia="Arial" w:cs="Arial"/>
+          <w:szCs w:val="22"/>
+        </w:rPr>
+        <w:t>Bromet</w:t>
+      </w:r>
+      <w:proofErr w:type="spellEnd"/>
+      <w:r>
+        <w:rPr>
+          <w:rFonts w:eastAsia="Arial" w:cs="Arial"/>
+          <w:szCs w:val="22"/>
+        </w:rPr>
+        <w:t xml:space="preserve">, Stan </w:t>
+      </w:r>
+      <w:proofErr w:type="spellStart"/>
+      <w:r>
+        <w:rPr>
+          <w:rFonts w:eastAsia="Arial" w:cs="Arial"/>
+          <w:szCs w:val="22"/>
+        </w:rPr>
+        <w:t>Colcombe</w:t>
+      </w:r>
+      <w:proofErr w:type="spellEnd"/>
+      <w:r>
+        <w:rPr>
+          <w:rFonts w:eastAsia="Arial" w:cs="Arial"/>
+          <w:szCs w:val="22"/>
+        </w:rPr>
+        <w:t xml:space="preserve">, Kathy Georgiadis, Dan Klein, Giovanni </w:t>
+      </w:r>
+      <w:proofErr w:type="spellStart"/>
+      <w:r>
+        <w:rPr>
+          <w:rFonts w:eastAsia="Arial" w:cs="Arial"/>
+          <w:szCs w:val="22"/>
+        </w:rPr>
+        <w:t>Salum</w:t>
+      </w:r>
+      <w:proofErr w:type="spellEnd"/>
     </w:p>
     <w:p>
       <w:pPr>
@@ -343,8 +434,49 @@
           <w:rFonts w:eastAsia="Arial" w:cs="Arial"/>
           <w:szCs w:val="22"/>
         </w:rPr>
-        <w:t xml:space="preserve"> Lindsay Alexander, Ioanna Douka, Julia Dunn, Diana Lopez, Anna MacKay-Brandt, Ken Towbin</w:t>
-      </w:r>
+        <w:t xml:space="preserve"> Lindsay Alexander, </w:t>
+      </w:r>
+      <w:proofErr w:type="spellStart"/>
+      <w:r>
+        <w:rPr>
+          <w:rFonts w:eastAsia="Arial" w:cs="Arial"/>
+          <w:szCs w:val="22"/>
+        </w:rPr>
+        <w:t>Ioanna</w:t>
+      </w:r>
+      <w:proofErr w:type="spellEnd"/>
+      <w:r>
+        <w:rPr>
+          <w:rFonts w:eastAsia="Arial" w:cs="Arial"/>
+          <w:szCs w:val="22"/>
+        </w:rPr>
+        <w:t xml:space="preserve"> </w:t>
+      </w:r>
+      <w:proofErr w:type="spellStart"/>
+      <w:r>
+        <w:rPr>
+          <w:rFonts w:eastAsia="Arial" w:cs="Arial"/>
+          <w:szCs w:val="22"/>
+        </w:rPr>
+        <w:t>Douka</w:t>
+      </w:r>
+      <w:proofErr w:type="spellEnd"/>
+      <w:r>
+        <w:rPr>
+          <w:rFonts w:eastAsia="Arial" w:cs="Arial"/>
+          <w:szCs w:val="22"/>
+        </w:rPr>
+        <w:t xml:space="preserve">, Julia Dunn, Diana Lopez, Anna MacKay-Brandt, Ken </w:t>
+      </w:r>
+      <w:proofErr w:type="spellStart"/>
+      <w:r>
+        <w:rPr>
+          <w:rFonts w:eastAsia="Arial" w:cs="Arial"/>
+          <w:szCs w:val="22"/>
+        </w:rPr>
+        <w:t>Towbin</w:t>
+      </w:r>
+      <w:proofErr w:type="spellEnd"/>
     </w:p>
     <w:p>
       <w:pPr>
@@ -374,7 +506,71 @@
           <w:rFonts w:eastAsia="Arial" w:cs="Arial"/>
           <w:szCs w:val="22"/>
         </w:rPr>
-        <w:t xml:space="preserve"> Irene Droney, Beth Foote, Jianping He, Georgia O’ Callaghan, Judith Milham, Courtney Quick, Diana Paksarian, Kayla Sirois </w:t>
+        <w:t xml:space="preserve"> Irene </w:t>
+      </w:r>
+      <w:proofErr w:type="spellStart"/>
+      <w:r>
+        <w:rPr>
+          <w:rFonts w:eastAsia="Arial" w:cs="Arial"/>
+          <w:szCs w:val="22"/>
+        </w:rPr>
+        <w:t>Droney</w:t>
+      </w:r>
+      <w:proofErr w:type="spellEnd"/>
+      <w:r>
+        <w:rPr>
+          <w:rFonts w:eastAsia="Arial" w:cs="Arial"/>
+          <w:szCs w:val="22"/>
+        </w:rPr>
+        <w:t xml:space="preserve">, Beth Foote, </w:t>
+      </w:r>
+      <w:proofErr w:type="spellStart"/>
+      <w:r>
+        <w:rPr>
+          <w:rFonts w:eastAsia="Arial" w:cs="Arial"/>
+          <w:szCs w:val="22"/>
+        </w:rPr>
+        <w:t>Jianping</w:t>
+      </w:r>
+      <w:proofErr w:type="spellEnd"/>
+      <w:r>
+        <w:rPr>
+          <w:rFonts w:eastAsia="Arial" w:cs="Arial"/>
+          <w:szCs w:val="22"/>
+        </w:rPr>
+        <w:t xml:space="preserve"> He, Georgia O’ Callaghan, Judith </w:t>
+      </w:r>
+      <w:proofErr w:type="spellStart"/>
+      <w:r>
+        <w:rPr>
+          <w:rFonts w:eastAsia="Arial" w:cs="Arial"/>
+          <w:szCs w:val="22"/>
+        </w:rPr>
+        <w:t>Milham</w:t>
+      </w:r>
+      <w:proofErr w:type="spellEnd"/>
+      <w:r>
+        <w:rPr>
+          <w:rFonts w:eastAsia="Arial" w:cs="Arial"/>
+          <w:szCs w:val="22"/>
+        </w:rPr>
+        <w:t xml:space="preserve">, Courtney Quick, Diana </w:t>
+      </w:r>
+      <w:proofErr w:type="spellStart"/>
+      <w:r>
+        <w:rPr>
+          <w:rFonts w:eastAsia="Arial" w:cs="Arial"/>
+          <w:szCs w:val="22"/>
+        </w:rPr>
+        <w:t>Paksarian</w:t>
+      </w:r>
+      <w:proofErr w:type="spellEnd"/>
+      <w:r>
+        <w:rPr>
+          <w:rFonts w:eastAsia="Arial" w:cs="Arial"/>
+          <w:szCs w:val="22"/>
+        </w:rPr>
+        <w:t xml:space="preserve">, Kayla Sirois </w:t>
       </w:r>
     </w:p>
     <w:p>
@@ -418,7 +614,23 @@
           <w:rFonts w:eastAsia="Arial" w:cs="Arial"/>
           <w:szCs w:val="22"/>
         </w:rPr>
-        <w:t xml:space="preserve"> notification of any media, scientific reports or publications of data that have been collected with the CRISIS (merikank@mail.nih.gov), though this is not required. We also encourage voluntary data sharing for the purpose of psychometric studies that will be led by Dr. Stringaris (</w:t>
+        <w:t xml:space="preserve"> notification of any media, scientific reports or publications of data that have been collected with the CRISIS (merikank@mail.nih.gov), though this is not required. We also encourage voluntary data sharing for the purpose of psychometric studies that will be led by Dr. </w:t>
+      </w:r>
+      <w:proofErr w:type="spellStart"/>
+      <w:r>
+        <w:rPr>
+          <w:rFonts w:eastAsia="Arial" w:cs="Arial"/>
+          <w:szCs w:val="22"/>
+        </w:rPr>
+        <w:t>Stringaris</w:t>
+      </w:r>
+      <w:proofErr w:type="spellEnd"/>
+      <w:r>
+        <w:rPr>
+          <w:rFonts w:eastAsia="Arial" w:cs="Arial"/>
+          <w:szCs w:val="22"/>
+        </w:rPr>
+        <w:t xml:space="preserve"> (</w:t>
       </w:r>
       <w:hyperlink r:id="rId13">
         <w:r>
@@ -1214,6 +1426,32 @@
           <w:rFonts w:eastAsia="Arial" w:cs="Arial"/>
           <w:szCs w:val="22"/>
         </w:rPr>
+        <w:t>Central or South America</w:t>
+      </w:r>
+    </w:p>
+    <w:p>
+      <w:pPr>
+        <w:numPr>
+          <w:ilvl w:val="1"/>
+          <w:numId w:val="11"/>
+        </w:numPr>
+        <w:pBdr>
+          <w:top w:val="nil"/>
+          <w:left w:val="nil"/>
+          <w:bottom w:val="nil"/>
+          <w:right w:val="nil"/>
+          <w:between w:val="nil"/>
+        </w:pBdr>
+        <w:rPr>
+          <w:rFonts w:eastAsia="Arial" w:cs="Arial"/>
+          <w:szCs w:val="22"/>
+        </w:rPr>
+      </w:pPr>
+      <w:r>
+        <w:rPr>
+          <w:rFonts w:eastAsia="Arial" w:cs="Arial"/>
+          <w:szCs w:val="22"/>
+        </w:rPr>
         <w:t>Don’t know</w:t>
       </w:r>
     </w:p>
@@ -1814,18 +2052,6 @@
     </w:p>
     <w:p>
       <w:pPr>
-        <w:rPr>
-          <w:rFonts w:eastAsia="Arial" w:cs="Arial"/>
-          <w:szCs w:val="22"/>
-        </w:rPr>
-      </w:pPr>
-    </w:p>
-    <w:p>
-      <w:pPr>
-        <w:numPr>
-          <w:ilvl w:val="0"/>
-          <w:numId w:val="11"/>
-        </w:numPr>
         <w:pBdr>
           <w:top w:val="nil"/>
           <w:left w:val="nil"/>
@@ -1834,6 +2060,18 @@
           <w:between w:val="nil"/>
         </w:pBdr>
         <w:rPr>
+          <w:rFonts w:eastAsia="Arial" w:cs="Arial"/>
+          <w:szCs w:val="22"/>
+        </w:rPr>
+      </w:pPr>
+    </w:p>
+    <w:p>
+      <w:pPr>
+        <w:numPr>
+          <w:ilvl w:val="0"/>
+          <w:numId w:val="11"/>
+        </w:numPr>
+        <w:rPr>
           <w:rFonts w:cs="Arial"/>
           <w:szCs w:val="22"/>
         </w:rPr>
@@ -1844,18 +2082,181 @@
           <w:b/>
           <w:szCs w:val="22"/>
         </w:rPr>
-        <w:t>How many people currently live in your home (excluding yourself)</w:t>
-      </w:r>
-      <w:r>
-        <w:rPr>
-          <w:rFonts w:eastAsia="Arial" w:cs="Arial"/>
-          <w:szCs w:val="22"/>
-        </w:rPr>
-        <w:t>?  ___</w:t>
-      </w:r>
-    </w:p>
-    <w:p>
-      <w:pPr>
+        <w:t xml:space="preserve">What is the highest level of education YOU </w:t>
+      </w:r>
+      <w:r>
+        <w:rPr>
+          <w:rFonts w:eastAsia="Arial" w:cs="Arial"/>
+          <w:b/>
+          <w:szCs w:val="22"/>
+          <w:highlight w:val="white"/>
+        </w:rPr>
+        <w:t>completed</w:t>
+      </w:r>
+      <w:r>
+        <w:rPr>
+          <w:rFonts w:eastAsia="Arial" w:cs="Arial"/>
+          <w:b/>
+          <w:szCs w:val="22"/>
+        </w:rPr>
+        <w:t>?</w:t>
+      </w:r>
+    </w:p>
+    <w:p>
+      <w:pPr>
+        <w:numPr>
+          <w:ilvl w:val="1"/>
+          <w:numId w:val="11"/>
+        </w:numPr>
+        <w:rPr>
+          <w:rFonts w:eastAsia="Arial" w:cs="Arial"/>
+          <w:szCs w:val="22"/>
+        </w:rPr>
+      </w:pPr>
+      <w:r>
+        <w:rPr>
+          <w:rFonts w:eastAsia="Arial" w:cs="Arial"/>
+          <w:szCs w:val="22"/>
+        </w:rPr>
+        <w:t>Some grade school</w:t>
+      </w:r>
+    </w:p>
+    <w:p>
+      <w:pPr>
+        <w:numPr>
+          <w:ilvl w:val="1"/>
+          <w:numId w:val="11"/>
+        </w:numPr>
+        <w:rPr>
+          <w:rFonts w:eastAsia="Arial" w:cs="Arial"/>
+          <w:szCs w:val="22"/>
+        </w:rPr>
+      </w:pPr>
+      <w:r>
+        <w:rPr>
+          <w:rFonts w:eastAsia="Arial" w:cs="Arial"/>
+          <w:szCs w:val="22"/>
+        </w:rPr>
+        <w:t>Some high school</w:t>
+      </w:r>
+    </w:p>
+    <w:p>
+      <w:pPr>
+        <w:numPr>
+          <w:ilvl w:val="1"/>
+          <w:numId w:val="11"/>
+        </w:numPr>
+        <w:rPr>
+          <w:rFonts w:eastAsia="Arial" w:cs="Arial"/>
+          <w:szCs w:val="22"/>
+        </w:rPr>
+      </w:pPr>
+      <w:r>
+        <w:rPr>
+          <w:rFonts w:eastAsia="Arial" w:cs="Arial"/>
+          <w:szCs w:val="22"/>
+        </w:rPr>
+        <w:t>High school diploma or GED</w:t>
+      </w:r>
+    </w:p>
+    <w:p>
+      <w:pPr>
+        <w:numPr>
+          <w:ilvl w:val="1"/>
+          <w:numId w:val="11"/>
+        </w:numPr>
+        <w:rPr>
+          <w:rFonts w:eastAsia="Arial" w:cs="Arial"/>
+          <w:szCs w:val="22"/>
+        </w:rPr>
+      </w:pPr>
+      <w:r>
+        <w:rPr>
+          <w:rFonts w:eastAsia="Arial" w:cs="Arial"/>
+          <w:szCs w:val="22"/>
+        </w:rPr>
+        <w:t>Some college or 2-year degree</w:t>
+      </w:r>
+    </w:p>
+    <w:p>
+      <w:pPr>
+        <w:numPr>
+          <w:ilvl w:val="1"/>
+          <w:numId w:val="11"/>
+        </w:numPr>
+        <w:rPr>
+          <w:rFonts w:eastAsia="Arial" w:cs="Arial"/>
+          <w:szCs w:val="22"/>
+        </w:rPr>
+      </w:pPr>
+      <w:r>
+        <w:rPr>
+          <w:rFonts w:eastAsia="Arial" w:cs="Arial"/>
+          <w:szCs w:val="22"/>
+        </w:rPr>
+        <w:t>4-year college graduate</w:t>
+      </w:r>
+    </w:p>
+    <w:p>
+      <w:pPr>
+        <w:numPr>
+          <w:ilvl w:val="1"/>
+          <w:numId w:val="11"/>
+        </w:numPr>
+        <w:rPr>
+          <w:rFonts w:eastAsia="Arial" w:cs="Arial"/>
+          <w:szCs w:val="22"/>
+        </w:rPr>
+      </w:pPr>
+      <w:r>
+        <w:rPr>
+          <w:rFonts w:eastAsia="Arial" w:cs="Arial"/>
+          <w:szCs w:val="22"/>
+        </w:rPr>
+        <w:t>Some school beyond college</w:t>
+      </w:r>
+    </w:p>
+    <w:p>
+      <w:pPr>
+        <w:numPr>
+          <w:ilvl w:val="1"/>
+          <w:numId w:val="11"/>
+        </w:numPr>
+        <w:rPr>
+          <w:rFonts w:eastAsia="Arial" w:cs="Arial"/>
+          <w:szCs w:val="22"/>
+        </w:rPr>
+      </w:pPr>
+      <w:r>
+        <w:rPr>
+          <w:rFonts w:eastAsia="Arial" w:cs="Arial"/>
+          <w:szCs w:val="22"/>
+        </w:rPr>
+        <w:t>Graduate or professional degree</w:t>
+      </w:r>
+    </w:p>
+    <w:p>
+      <w:pPr>
+        <w:rPr>
+          <w:rFonts w:eastAsia="Arial" w:cs="Arial"/>
+          <w:szCs w:val="22"/>
+        </w:rPr>
+      </w:pPr>
+    </w:p>
+    <w:p>
+      <w:pPr>
+        <w:rPr>
+          <w:rFonts w:eastAsia="Arial" w:cs="Arial"/>
+          <w:szCs w:val="22"/>
+        </w:rPr>
+      </w:pPr>
+    </w:p>
+    <w:p>
+      <w:pPr>
+        <w:numPr>
+          <w:ilvl w:val="0"/>
+          <w:numId w:val="11"/>
+        </w:numPr>
         <w:pBdr>
           <w:top w:val="nil"/>
           <w:left w:val="nil"/>
@@ -1868,13 +2269,24 @@
           <w:szCs w:val="22"/>
         </w:rPr>
       </w:pPr>
-    </w:p>
-    <w:p>
-      <w:pPr>
-        <w:numPr>
-          <w:ilvl w:val="0"/>
-          <w:numId w:val="11"/>
-        </w:numPr>
+      <w:r>
+        <w:rPr>
+          <w:rFonts w:eastAsia="Arial" w:cs="Arial"/>
+          <w:b/>
+          <w:szCs w:val="22"/>
+        </w:rPr>
+        <w:t>How many people currently live in your home (excluding yourself)</w:t>
+      </w:r>
+      <w:r>
+        <w:rPr>
+          <w:rFonts w:eastAsia="Arial" w:cs="Arial"/>
+          <w:szCs w:val="22"/>
+        </w:rPr>
+        <w:t>?  ___</w:t>
+      </w:r>
+    </w:p>
+    <w:p>
+      <w:pPr>
         <w:pBdr>
           <w:top w:val="nil"/>
           <w:left w:val="nil"/>
@@ -1887,26 +2299,11 @@
           <w:szCs w:val="22"/>
         </w:rPr>
       </w:pPr>
-      <w:r>
-        <w:rPr>
-          <w:rFonts w:eastAsia="Arial" w:cs="Arial"/>
-          <w:b/>
-          <w:szCs w:val="22"/>
-        </w:rPr>
-        <w:t xml:space="preserve"> Please specify your relationship to the people in your home (check all that apply)</w:t>
-      </w:r>
-      <w:r>
-        <w:rPr>
-          <w:rFonts w:cs="Arial"/>
-          <w:szCs w:val="22"/>
-        </w:rPr>
-        <w:t>:</w:t>
-      </w:r>
-    </w:p>
-    <w:p>
-      <w:pPr>
-        <w:numPr>
-          <w:ilvl w:val="1"/>
+    </w:p>
+    <w:p>
+      <w:pPr>
+        <w:numPr>
+          <w:ilvl w:val="0"/>
           <w:numId w:val="11"/>
         </w:numPr>
         <w:pBdr>
@@ -1918,17 +2315,23 @@
         </w:pBdr>
         <w:rPr>
           <w:rFonts w:cs="Arial"/>
-          <w:bCs/>
-          <w:szCs w:val="22"/>
-        </w:rPr>
-      </w:pPr>
-      <w:r>
-        <w:rPr>
-          <w:rFonts w:eastAsia="Arial" w:cs="Arial"/>
-          <w:bCs/>
-          <w:szCs w:val="22"/>
-        </w:rPr>
-        <w:t>Partner/Spouse</w:t>
+          <w:szCs w:val="22"/>
+        </w:rPr>
+      </w:pPr>
+      <w:r>
+        <w:rPr>
+          <w:rFonts w:eastAsia="Arial" w:cs="Arial"/>
+          <w:b/>
+          <w:szCs w:val="22"/>
+        </w:rPr>
+        <w:t xml:space="preserve"> Please specify your relationship to the people in your home (check all that apply)</w:t>
+      </w:r>
+      <w:r>
+        <w:rPr>
+          <w:rFonts w:cs="Arial"/>
+          <w:szCs w:val="22"/>
+        </w:rPr>
+        <w:t>:</w:t>
       </w:r>
     </w:p>
     <w:p>
@@ -1956,7 +2359,7 @@
           <w:bCs/>
           <w:szCs w:val="22"/>
         </w:rPr>
-        <w:t>Parent(s)</w:t>
+        <w:t>Partner/Spouse</w:t>
       </w:r>
     </w:p>
     <w:p>
@@ -1984,7 +2387,7 @@
           <w:bCs/>
           <w:szCs w:val="22"/>
         </w:rPr>
-        <w:t>Grandparent(s)</w:t>
+        <w:t>Parent(s)</w:t>
       </w:r>
     </w:p>
     <w:p>
@@ -2012,7 +2415,7 @@
           <w:bCs/>
           <w:szCs w:val="22"/>
         </w:rPr>
-        <w:t>Siblings</w:t>
+        <w:t>Grandparent(s)</w:t>
       </w:r>
     </w:p>
     <w:p>
@@ -2040,7 +2443,7 @@
           <w:bCs/>
           <w:szCs w:val="22"/>
         </w:rPr>
-        <w:t>Children</w:t>
+        <w:t>Siblings</w:t>
       </w:r>
     </w:p>
     <w:p>
@@ -2068,7 +2471,7 @@
           <w:bCs/>
           <w:szCs w:val="22"/>
         </w:rPr>
-        <w:t>Other relatives</w:t>
+        <w:t>Children</w:t>
       </w:r>
     </w:p>
     <w:p>
@@ -2096,11 +2499,15 @@
           <w:bCs/>
           <w:szCs w:val="22"/>
         </w:rPr>
-        <w:t>Unrelated person</w:t>
-      </w:r>
-    </w:p>
-    <w:p>
-      <w:pPr>
+        <w:t>Other relatives</w:t>
+      </w:r>
+    </w:p>
+    <w:p>
+      <w:pPr>
+        <w:numPr>
+          <w:ilvl w:val="1"/>
+          <w:numId w:val="11"/>
+        </w:numPr>
         <w:pBdr>
           <w:top w:val="nil"/>
           <w:left w:val="nil"/>
@@ -2109,36 +2516,22 @@
           <w:between w:val="nil"/>
         </w:pBdr>
         <w:rPr>
-          <w:rFonts w:eastAsia="Arial" w:cs="Arial"/>
+          <w:rFonts w:cs="Arial"/>
           <w:bCs/>
           <w:szCs w:val="22"/>
         </w:rPr>
       </w:pPr>
-    </w:p>
-    <w:p>
-      <w:pPr>
-        <w:rPr>
-          <w:rFonts w:cs="Arial"/>
-          <w:b/>
-          <w:szCs w:val="22"/>
-        </w:rPr>
-      </w:pPr>
-      <w:r>
-        <w:rPr>
-          <w:rFonts w:cs="Arial"/>
-          <w:b/>
-          <w:szCs w:val="22"/>
-        </w:rPr>
-        <w:br w:type="page"/>
-      </w:r>
-    </w:p>
-    <w:p>
-      <w:pPr>
-        <w:pStyle w:val="ListParagraph"/>
-        <w:numPr>
-          <w:ilvl w:val="0"/>
-          <w:numId w:val="11"/>
-        </w:numPr>
+      <w:r>
+        <w:rPr>
+          <w:rFonts w:eastAsia="Arial" w:cs="Arial"/>
+          <w:bCs/>
+          <w:szCs w:val="22"/>
+        </w:rPr>
+        <w:t>Unrelated person</w:t>
+      </w:r>
+    </w:p>
+    <w:p>
+      <w:pPr>
         <w:pBdr>
           <w:top w:val="nil"/>
           <w:left w:val="nil"/>
@@ -2147,6 +2540,15 @@
           <w:between w:val="nil"/>
         </w:pBdr>
         <w:rPr>
+          <w:rFonts w:eastAsia="Arial" w:cs="Arial"/>
+          <w:bCs/>
+          <w:szCs w:val="22"/>
+        </w:rPr>
+      </w:pPr>
+    </w:p>
+    <w:p>
+      <w:pPr>
+        <w:rPr>
           <w:rFonts w:cs="Arial"/>
           <w:b/>
           <w:szCs w:val="22"/>
@@ -2158,24 +2560,15 @@
           <w:b/>
           <w:szCs w:val="22"/>
         </w:rPr>
-        <w:lastRenderedPageBreak/>
-        <w:t>Are any adults living in the home an ESSENTIAL WORKER (e.g., healthcare, delivery worker, store worker, security, building maintenance)?</w:t>
-      </w:r>
-      <w:r>
-        <w:rPr>
-          <w:rFonts w:cs="Arial"/>
-          <w:b/>
-          <w:szCs w:val="22"/>
-        </w:rPr>
-        <w:t xml:space="preserve"> Y/N</w:t>
+        <w:br w:type="page"/>
       </w:r>
     </w:p>
     <w:p>
       <w:pPr>
         <w:pStyle w:val="ListParagraph"/>
         <w:numPr>
-          <w:ilvl w:val="1"/>
-          <w:numId w:val="46"/>
+          <w:ilvl w:val="0"/>
+          <w:numId w:val="11"/>
         </w:numPr>
         <w:pBdr>
           <w:top w:val="nil"/>
@@ -2186,24 +2579,33 @@
         </w:pBdr>
         <w:rPr>
           <w:rFonts w:cs="Arial"/>
-          <w:bCs/>
+          <w:b/>
           <w:szCs w:val="22"/>
         </w:rPr>
       </w:pPr>
       <w:r>
         <w:rPr>
           <w:rFonts w:cs="Arial"/>
-          <w:bCs/>
-          <w:szCs w:val="22"/>
-        </w:rPr>
-        <w:t>If yes,</w:t>
+          <w:b/>
+          <w:szCs w:val="22"/>
+        </w:rPr>
+        <w:lastRenderedPageBreak/>
+        <w:t>Are any adults living in the home an ESSENTIAL WORKER (e.g., healthcare, delivery worker, store worker, security, building maintenance)?</w:t>
+      </w:r>
+      <w:r>
+        <w:rPr>
+          <w:rFonts w:cs="Arial"/>
+          <w:b/>
+          <w:szCs w:val="22"/>
+        </w:rPr>
+        <w:t xml:space="preserve"> Y/N</w:t>
       </w:r>
     </w:p>
     <w:p>
       <w:pPr>
         <w:pStyle w:val="ListParagraph"/>
         <w:numPr>
-          <w:ilvl w:val="2"/>
+          <w:ilvl w:val="1"/>
           <w:numId w:val="46"/>
         </w:numPr>
         <w:pBdr>
@@ -2225,15 +2627,15 @@
           <w:bCs/>
           <w:szCs w:val="22"/>
         </w:rPr>
-        <w:t xml:space="preserve">Do they come home each day? </w:t>
+        <w:t>If yes,</w:t>
       </w:r>
     </w:p>
     <w:p>
       <w:pPr>
         <w:pStyle w:val="ListParagraph"/>
         <w:numPr>
-          <w:ilvl w:val="3"/>
-          <w:numId w:val="49"/>
+          <w:ilvl w:val="2"/>
+          <w:numId w:val="46"/>
         </w:numPr>
         <w:pBdr>
           <w:top w:val="nil"/>
@@ -2254,7 +2656,7 @@
           <w:bCs/>
           <w:szCs w:val="22"/>
         </w:rPr>
-        <w:t>Yes</w:t>
+        <w:t xml:space="preserve">Do they come home each day? </w:t>
       </w:r>
     </w:p>
     <w:p>
@@ -2283,7 +2685,7 @@
           <w:bCs/>
           <w:szCs w:val="22"/>
         </w:rPr>
-        <w:t>No, separated due to COVID-19</w:t>
+        <w:t>Yes</w:t>
       </w:r>
     </w:p>
     <w:p>
@@ -2312,15 +2714,15 @@
           <w:bCs/>
           <w:szCs w:val="22"/>
         </w:rPr>
-        <w:t>No separated due to other reasons</w:t>
+        <w:t>No, separated due to COVID-19</w:t>
       </w:r>
     </w:p>
     <w:p>
       <w:pPr>
         <w:pStyle w:val="ListParagraph"/>
         <w:numPr>
-          <w:ilvl w:val="2"/>
-          <w:numId w:val="46"/>
+          <w:ilvl w:val="3"/>
+          <w:numId w:val="49"/>
         </w:numPr>
         <w:pBdr>
           <w:top w:val="nil"/>
@@ -2341,46 +2743,16 @@
           <w:bCs/>
           <w:szCs w:val="22"/>
         </w:rPr>
-        <w:t>Are they a FIRST RESPONDER, HEALTHCARE PROVIDER or OTHER WORKER in a facility treating COVID-19? Y/N</w:t>
-      </w:r>
-    </w:p>
-    <w:p>
-      <w:pPr>
-        <w:rPr>
-          <w:rFonts w:eastAsia="Arial" w:cs="Arial"/>
-          <w:szCs w:val="22"/>
-        </w:rPr>
-      </w:pPr>
-    </w:p>
-    <w:p>
-      <w:pPr>
-        <w:numPr>
-          <w:ilvl w:val="0"/>
-          <w:numId w:val="11"/>
-        </w:numPr>
-        <w:rPr>
-          <w:rFonts w:cs="Arial"/>
-          <w:szCs w:val="22"/>
-        </w:rPr>
-      </w:pPr>
-      <w:r>
-        <w:rPr>
-          <w:rFonts w:eastAsia="Arial" w:cs="Arial"/>
-          <w:b/>
-          <w:szCs w:val="22"/>
-        </w:rPr>
-        <w:t>How many rooms (total) are in your home?</w:t>
-      </w:r>
-      <w:r>
-        <w:rPr>
-          <w:rFonts w:eastAsia="Arial" w:cs="Arial"/>
-          <w:szCs w:val="22"/>
-        </w:rPr>
-        <w:t xml:space="preserve">  ___</w:t>
-      </w:r>
-    </w:p>
-    <w:p>
-      <w:pPr>
+        <w:t>No separated due to other reasons</w:t>
+      </w:r>
+    </w:p>
+    <w:p>
+      <w:pPr>
+        <w:pStyle w:val="ListParagraph"/>
+        <w:numPr>
+          <w:ilvl w:val="2"/>
+          <w:numId w:val="46"/>
+        </w:numPr>
         <w:pBdr>
           <w:top w:val="nil"/>
           <w:left w:val="nil"/>
@@ -2389,6 +2761,23 @@
           <w:between w:val="nil"/>
         </w:pBdr>
         <w:rPr>
+          <w:rFonts w:cs="Arial"/>
+          <w:bCs/>
+          <w:szCs w:val="22"/>
+        </w:rPr>
+      </w:pPr>
+      <w:r>
+        <w:rPr>
+          <w:rFonts w:cs="Arial"/>
+          <w:bCs/>
+          <w:szCs w:val="22"/>
+        </w:rPr>
+        <w:t>Are they a FIRST RESPONDER, HEALTHCARE PROVIDER or OTHER WORKER in a facility treating COVID-19? Y/N</w:t>
+      </w:r>
+    </w:p>
+    <w:p>
+      <w:pPr>
+        <w:rPr>
           <w:rFonts w:eastAsia="Arial" w:cs="Arial"/>
           <w:szCs w:val="22"/>
         </w:rPr>
@@ -2400,6 +2789,29 @@
           <w:ilvl w:val="0"/>
           <w:numId w:val="11"/>
         </w:numPr>
+        <w:rPr>
+          <w:rFonts w:cs="Arial"/>
+          <w:szCs w:val="22"/>
+        </w:rPr>
+      </w:pPr>
+      <w:r>
+        <w:rPr>
+          <w:rFonts w:eastAsia="Arial" w:cs="Arial"/>
+          <w:b/>
+          <w:szCs w:val="22"/>
+        </w:rPr>
+        <w:t>How many rooms (total) are in your home?</w:t>
+      </w:r>
+      <w:r>
+        <w:rPr>
+          <w:rFonts w:eastAsia="Arial" w:cs="Arial"/>
+          <w:szCs w:val="22"/>
+        </w:rPr>
+        <w:t xml:space="preserve">  ___</w:t>
+      </w:r>
+    </w:p>
+    <w:p>
+      <w:pPr>
         <w:pBdr>
           <w:top w:val="nil"/>
           <w:left w:val="nil"/>
@@ -2408,23 +2820,15 @@
           <w:between w:val="nil"/>
         </w:pBdr>
         <w:rPr>
-          <w:rFonts w:cs="Arial"/>
-          <w:szCs w:val="22"/>
-        </w:rPr>
-      </w:pPr>
-      <w:r>
-        <w:rPr>
-          <w:rFonts w:eastAsia="Arial" w:cs="Arial"/>
-          <w:b/>
-          <w:szCs w:val="22"/>
-        </w:rPr>
-        <w:t>Are you covered by health insurance?</w:t>
-      </w:r>
-    </w:p>
-    <w:p>
-      <w:pPr>
-        <w:numPr>
-          <w:ilvl w:val="1"/>
+          <w:rFonts w:eastAsia="Arial" w:cs="Arial"/>
+          <w:szCs w:val="22"/>
+        </w:rPr>
+      </w:pPr>
+    </w:p>
+    <w:p>
+      <w:pPr>
+        <w:numPr>
+          <w:ilvl w:val="0"/>
           <w:numId w:val="11"/>
         </w:numPr>
         <w:pBdr>
@@ -2435,16 +2839,17 @@
           <w:between w:val="nil"/>
         </w:pBdr>
         <w:rPr>
-          <w:rFonts w:eastAsia="Arial" w:cs="Arial"/>
-          <w:szCs w:val="22"/>
-        </w:rPr>
-      </w:pPr>
-      <w:r>
-        <w:rPr>
-          <w:rFonts w:eastAsia="Arial" w:cs="Arial"/>
-          <w:szCs w:val="22"/>
-        </w:rPr>
-        <w:t>Yes, military</w:t>
+          <w:rFonts w:cs="Arial"/>
+          <w:szCs w:val="22"/>
+        </w:rPr>
+      </w:pPr>
+      <w:r>
+        <w:rPr>
+          <w:rFonts w:eastAsia="Arial" w:cs="Arial"/>
+          <w:b/>
+          <w:szCs w:val="22"/>
+        </w:rPr>
+        <w:t>Are you covered by health insurance?</w:t>
       </w:r>
     </w:p>
     <w:p>
@@ -2470,7 +2875,7 @@
           <w:rFonts w:eastAsia="Arial" w:cs="Arial"/>
           <w:szCs w:val="22"/>
         </w:rPr>
-        <w:t>Yes, employer-sponsored</w:t>
+        <w:t>Yes, military</w:t>
       </w:r>
     </w:p>
     <w:p>
@@ -2496,7 +2901,7 @@
           <w:rFonts w:eastAsia="Arial" w:cs="Arial"/>
           <w:szCs w:val="22"/>
         </w:rPr>
-        <w:t>Yes, individual</w:t>
+        <w:t>Yes, employer-sponsored</w:t>
       </w:r>
     </w:p>
     <w:p>
@@ -2522,7 +2927,7 @@
           <w:rFonts w:eastAsia="Arial" w:cs="Arial"/>
           <w:szCs w:val="22"/>
         </w:rPr>
-        <w:t>Yes, Medicare</w:t>
+        <w:t>Yes, individual</w:t>
       </w:r>
     </w:p>
     <w:p>
@@ -2548,7 +2953,7 @@
           <w:rFonts w:eastAsia="Arial" w:cs="Arial"/>
           <w:szCs w:val="22"/>
         </w:rPr>
-        <w:t>Yes, Medicaid or CHIP</w:t>
+        <w:t>Yes, Medicare</w:t>
       </w:r>
     </w:p>
     <w:p>
@@ -2574,7 +2979,7 @@
           <w:rFonts w:eastAsia="Arial" w:cs="Arial"/>
           <w:szCs w:val="22"/>
         </w:rPr>
-        <w:t>Yes, other</w:t>
+        <w:t>Yes, Medicaid or CHIP</w:t>
       </w:r>
     </w:p>
     <w:p>
@@ -2600,22 +3005,13 @@
           <w:rFonts w:eastAsia="Arial" w:cs="Arial"/>
           <w:szCs w:val="22"/>
         </w:rPr>
-        <w:t>No</w:t>
-      </w:r>
-    </w:p>
-    <w:p>
-      <w:pPr>
-        <w:rPr>
-          <w:rFonts w:eastAsia="Arial" w:cs="Arial"/>
-          <w:b/>
-          <w:szCs w:val="22"/>
-        </w:rPr>
-      </w:pPr>
-    </w:p>
-    <w:p>
-      <w:pPr>
-        <w:numPr>
-          <w:ilvl w:val="0"/>
+        <w:t>Yes, other</w:t>
+      </w:r>
+    </w:p>
+    <w:p>
+      <w:pPr>
+        <w:numPr>
+          <w:ilvl w:val="1"/>
           <w:numId w:val="11"/>
         </w:numPr>
         <w:pBdr>
@@ -2626,39 +3022,31 @@
           <w:between w:val="nil"/>
         </w:pBdr>
         <w:rPr>
-          <w:rFonts w:cs="Arial"/>
-          <w:szCs w:val="22"/>
-        </w:rPr>
-      </w:pPr>
-      <w:r>
-        <w:rPr>
-          <w:rFonts w:eastAsia="Arial" w:cs="Arial"/>
-          <w:b/>
-          <w:szCs w:val="22"/>
-        </w:rPr>
-        <w:t xml:space="preserve">In the 3 months prior to </w:t>
-      </w:r>
-      <w:r>
-        <w:rPr>
-          <w:rFonts w:eastAsia="Arial" w:cs="Arial"/>
-          <w:b/>
-          <w:szCs w:val="22"/>
-        </w:rPr>
-        <w:t>the Coronavirus/COVID-19 crisis in your area</w:t>
-      </w:r>
-      <w:r>
-        <w:rPr>
-          <w:rFonts w:eastAsia="Arial" w:cs="Arial"/>
-          <w:b/>
-          <w:szCs w:val="22"/>
-        </w:rPr>
-        <w:t>, did you or your family receive money from government assistance programs like welfare, Aid to Families with Dependent Children, General Assistance, or Temporary Assistance for Needy Families?</w:t>
-      </w:r>
-    </w:p>
-    <w:p>
-      <w:pPr>
-        <w:numPr>
-          <w:ilvl w:val="1"/>
+          <w:rFonts w:eastAsia="Arial" w:cs="Arial"/>
+          <w:szCs w:val="22"/>
+        </w:rPr>
+      </w:pPr>
+      <w:r>
+        <w:rPr>
+          <w:rFonts w:eastAsia="Arial" w:cs="Arial"/>
+          <w:szCs w:val="22"/>
+        </w:rPr>
+        <w:t>No</w:t>
+      </w:r>
+    </w:p>
+    <w:p>
+      <w:pPr>
+        <w:rPr>
+          <w:rFonts w:eastAsia="Arial" w:cs="Arial"/>
+          <w:b/>
+          <w:szCs w:val="22"/>
+        </w:rPr>
+      </w:pPr>
+    </w:p>
+    <w:p>
+      <w:pPr>
+        <w:numPr>
+          <w:ilvl w:val="0"/>
           <w:numId w:val="11"/>
         </w:numPr>
         <w:pBdr>
@@ -2669,16 +3057,33 @@
           <w:between w:val="nil"/>
         </w:pBdr>
         <w:rPr>
-          <w:rFonts w:eastAsia="Arial" w:cs="Arial"/>
-          <w:szCs w:val="22"/>
-        </w:rPr>
-      </w:pPr>
-      <w:r>
-        <w:rPr>
-          <w:rFonts w:eastAsia="Arial" w:cs="Arial"/>
-          <w:szCs w:val="22"/>
-        </w:rPr>
-        <w:t>Yes</w:t>
+          <w:rFonts w:cs="Arial"/>
+          <w:szCs w:val="22"/>
+        </w:rPr>
+      </w:pPr>
+      <w:r>
+        <w:rPr>
+          <w:rFonts w:eastAsia="Arial" w:cs="Arial"/>
+          <w:b/>
+          <w:szCs w:val="22"/>
+        </w:rPr>
+        <w:t xml:space="preserve">In the 3 months prior to </w:t>
+      </w:r>
+      <w:r>
+        <w:rPr>
+          <w:rFonts w:eastAsia="Arial" w:cs="Arial"/>
+          <w:b/>
+          <w:szCs w:val="22"/>
+        </w:rPr>
+        <w:t>the Coronavirus/COVID-19 crisis in your area</w:t>
+      </w:r>
+      <w:r>
+        <w:rPr>
+          <w:rFonts w:eastAsia="Arial" w:cs="Arial"/>
+          <w:b/>
+          <w:szCs w:val="22"/>
+        </w:rPr>
+        <w:t>, did you or your family receive money from government assistance programs like welfare, Aid to Families with Dependent Children, General Assistance, or Temporary Assistance for Needy Families?</w:t>
       </w:r>
     </w:p>
     <w:p>
@@ -2704,21 +3109,13 @@
           <w:rFonts w:eastAsia="Arial" w:cs="Arial"/>
           <w:szCs w:val="22"/>
         </w:rPr>
-        <w:t>No</w:t>
-      </w:r>
-    </w:p>
-    <w:p>
-      <w:pPr>
-        <w:rPr>
-          <w:rFonts w:eastAsia="Arial" w:cs="Arial"/>
-          <w:szCs w:val="22"/>
-        </w:rPr>
-      </w:pPr>
-    </w:p>
-    <w:p>
-      <w:pPr>
-        <w:numPr>
-          <w:ilvl w:val="0"/>
+        <w:t>Yes</w:t>
+      </w:r>
+    </w:p>
+    <w:p>
+      <w:pPr>
+        <w:numPr>
+          <w:ilvl w:val="1"/>
           <w:numId w:val="11"/>
         </w:numPr>
         <w:pBdr>
@@ -2729,23 +3126,30 @@
           <w:between w:val="nil"/>
         </w:pBdr>
         <w:rPr>
-          <w:rFonts w:cs="Arial"/>
-          <w:szCs w:val="22"/>
-        </w:rPr>
-      </w:pPr>
-      <w:r>
-        <w:rPr>
-          <w:rFonts w:eastAsia="Arial" w:cs="Arial"/>
-          <w:b/>
-          <w:szCs w:val="22"/>
-        </w:rPr>
-        <w:t>How would you rate your overall physical health? </w:t>
-      </w:r>
-    </w:p>
-    <w:p>
-      <w:pPr>
-        <w:numPr>
-          <w:ilvl w:val="1"/>
+          <w:rFonts w:eastAsia="Arial" w:cs="Arial"/>
+          <w:szCs w:val="22"/>
+        </w:rPr>
+      </w:pPr>
+      <w:r>
+        <w:rPr>
+          <w:rFonts w:eastAsia="Arial" w:cs="Arial"/>
+          <w:szCs w:val="22"/>
+        </w:rPr>
+        <w:t>No</w:t>
+      </w:r>
+    </w:p>
+    <w:p>
+      <w:pPr>
+        <w:rPr>
+          <w:rFonts w:eastAsia="Arial" w:cs="Arial"/>
+          <w:szCs w:val="22"/>
+        </w:rPr>
+      </w:pPr>
+    </w:p>
+    <w:p>
+      <w:pPr>
+        <w:numPr>
+          <w:ilvl w:val="0"/>
           <w:numId w:val="11"/>
         </w:numPr>
         <w:pBdr>
@@ -2756,16 +3160,17 @@
           <w:between w:val="nil"/>
         </w:pBdr>
         <w:rPr>
-          <w:rFonts w:eastAsia="Arial" w:cs="Arial"/>
-          <w:szCs w:val="22"/>
-        </w:rPr>
-      </w:pPr>
-      <w:r>
-        <w:rPr>
-          <w:rFonts w:eastAsia="Arial" w:cs="Arial"/>
-          <w:szCs w:val="22"/>
-        </w:rPr>
-        <w:t>Excellent</w:t>
+          <w:rFonts w:cs="Arial"/>
+          <w:szCs w:val="22"/>
+        </w:rPr>
+      </w:pPr>
+      <w:r>
+        <w:rPr>
+          <w:rFonts w:eastAsia="Arial" w:cs="Arial"/>
+          <w:b/>
+          <w:szCs w:val="22"/>
+        </w:rPr>
+        <w:t>How would you rate your overall physical health? </w:t>
       </w:r>
     </w:p>
     <w:p>
@@ -2791,7 +3196,7 @@
           <w:rFonts w:eastAsia="Arial" w:cs="Arial"/>
           <w:szCs w:val="22"/>
         </w:rPr>
-        <w:t>Very Good</w:t>
+        <w:t>Excellent</w:t>
       </w:r>
     </w:p>
     <w:p>
@@ -2817,7 +3222,7 @@
           <w:rFonts w:eastAsia="Arial" w:cs="Arial"/>
           <w:szCs w:val="22"/>
         </w:rPr>
-        <w:t>Good</w:t>
+        <w:t>Very Good</w:t>
       </w:r>
     </w:p>
     <w:p>
@@ -2843,7 +3248,7 @@
           <w:rFonts w:eastAsia="Arial" w:cs="Arial"/>
           <w:szCs w:val="22"/>
         </w:rPr>
-        <w:t>Fair</w:t>
+        <w:t>Good</w:t>
       </w:r>
     </w:p>
     <w:p>
@@ -2869,39 +3274,13 @@
           <w:rFonts w:eastAsia="Arial" w:cs="Arial"/>
           <w:szCs w:val="22"/>
         </w:rPr>
-        <w:t>Poor</w:t>
-      </w:r>
-    </w:p>
-    <w:p>
-      <w:pPr>
-        <w:rPr>
-          <w:rFonts w:eastAsia="Arial" w:cs="Arial"/>
-          <w:b/>
-          <w:szCs w:val="22"/>
-        </w:rPr>
-      </w:pPr>
-    </w:p>
-    <w:p>
-      <w:pPr>
-        <w:rPr>
-          <w:rFonts w:eastAsia="Arial" w:cs="Arial"/>
-          <w:b/>
-          <w:szCs w:val="22"/>
-        </w:rPr>
-      </w:pPr>
-      <w:r>
-        <w:rPr>
-          <w:rFonts w:eastAsia="Arial" w:cs="Arial"/>
-          <w:b/>
-          <w:szCs w:val="22"/>
-        </w:rPr>
-        <w:br w:type="page"/>
-      </w:r>
-    </w:p>
-    <w:p>
-      <w:pPr>
-        <w:numPr>
-          <w:ilvl w:val="0"/>
+        <w:t>Fair</w:t>
+      </w:r>
+    </w:p>
+    <w:p>
+      <w:pPr>
+        <w:numPr>
+          <w:ilvl w:val="1"/>
           <w:numId w:val="11"/>
         </w:numPr>
         <w:pBdr>
@@ -2912,47 +3291,48 @@
           <w:between w:val="nil"/>
         </w:pBdr>
         <w:rPr>
-          <w:rFonts w:cs="Arial"/>
-          <w:szCs w:val="22"/>
-        </w:rPr>
-      </w:pPr>
-      <w:r>
-        <w:rPr>
-          <w:rFonts w:eastAsia="Arial" w:cs="Arial"/>
-          <w:b/>
-          <w:szCs w:val="22"/>
-        </w:rPr>
-        <w:lastRenderedPageBreak/>
-        <w:t xml:space="preserve">Has a health </w:t>
-      </w:r>
-      <w:r>
-        <w:rPr>
-          <w:rFonts w:eastAsia="Arial" w:cs="Arial"/>
-          <w:b/>
-          <w:szCs w:val="22"/>
-        </w:rPr>
-        <w:t xml:space="preserve">or educational </w:t>
-      </w:r>
-      <w:r>
-        <w:rPr>
-          <w:rFonts w:eastAsia="Arial" w:cs="Arial"/>
-          <w:b/>
-          <w:szCs w:val="22"/>
-        </w:rPr>
-        <w:t>professional ever told you that you had any of the following health conditions (check all that apply)?</w:t>
-      </w:r>
-      <w:r>
-        <w:rPr>
-          <w:rFonts w:eastAsia="Arial" w:cs="Arial"/>
-          <w:szCs w:val="22"/>
-        </w:rPr>
-        <w:t> </w:t>
-      </w:r>
-    </w:p>
-    <w:p>
-      <w:pPr>
-        <w:numPr>
-          <w:ilvl w:val="1"/>
+          <w:rFonts w:eastAsia="Arial" w:cs="Arial"/>
+          <w:szCs w:val="22"/>
+        </w:rPr>
+      </w:pPr>
+      <w:r>
+        <w:rPr>
+          <w:rFonts w:eastAsia="Arial" w:cs="Arial"/>
+          <w:szCs w:val="22"/>
+        </w:rPr>
+        <w:t>Poor</w:t>
+      </w:r>
+    </w:p>
+    <w:p>
+      <w:pPr>
+        <w:rPr>
+          <w:rFonts w:eastAsia="Arial" w:cs="Arial"/>
+          <w:b/>
+          <w:szCs w:val="22"/>
+        </w:rPr>
+      </w:pPr>
+    </w:p>
+    <w:p>
+      <w:pPr>
+        <w:rPr>
+          <w:rFonts w:eastAsia="Arial" w:cs="Arial"/>
+          <w:b/>
+          <w:szCs w:val="22"/>
+        </w:rPr>
+      </w:pPr>
+      <w:r>
+        <w:rPr>
+          <w:rFonts w:eastAsia="Arial" w:cs="Arial"/>
+          <w:b/>
+          <w:szCs w:val="22"/>
+        </w:rPr>
+        <w:br w:type="page"/>
+      </w:r>
+    </w:p>
+    <w:p>
+      <w:pPr>
+        <w:numPr>
+          <w:ilvl w:val="0"/>
           <w:numId w:val="11"/>
         </w:numPr>
         <w:pBdr>
@@ -2963,16 +3343,41 @@
           <w:between w:val="nil"/>
         </w:pBdr>
         <w:rPr>
-          <w:rFonts w:eastAsia="Arial" w:cs="Arial"/>
-          <w:szCs w:val="22"/>
-        </w:rPr>
-      </w:pPr>
-      <w:r>
-        <w:rPr>
-          <w:rFonts w:eastAsia="Arial" w:cs="Arial"/>
-          <w:szCs w:val="22"/>
-        </w:rPr>
-        <w:t>Seasonal allergies</w:t>
+          <w:rFonts w:cs="Arial"/>
+          <w:szCs w:val="22"/>
+        </w:rPr>
+      </w:pPr>
+      <w:r>
+        <w:rPr>
+          <w:rFonts w:eastAsia="Arial" w:cs="Arial"/>
+          <w:b/>
+          <w:szCs w:val="22"/>
+        </w:rPr>
+        <w:lastRenderedPageBreak/>
+        <w:t xml:space="preserve">Has a health </w:t>
+      </w:r>
+      <w:r>
+        <w:rPr>
+          <w:rFonts w:eastAsia="Arial" w:cs="Arial"/>
+          <w:b/>
+          <w:szCs w:val="22"/>
+        </w:rPr>
+        <w:t xml:space="preserve">or educational </w:t>
+      </w:r>
+      <w:r>
+        <w:rPr>
+          <w:rFonts w:eastAsia="Arial" w:cs="Arial"/>
+          <w:b/>
+          <w:szCs w:val="22"/>
+        </w:rPr>
+        <w:t>professional ever told you that you had any of the following health conditions (check all that apply)?</w:t>
+      </w:r>
+      <w:r>
+        <w:rPr>
+          <w:rFonts w:eastAsia="Arial" w:cs="Arial"/>
+          <w:szCs w:val="22"/>
+        </w:rPr>
+        <w:t> </w:t>
       </w:r>
     </w:p>
     <w:p>
@@ -2998,7 +3403,7 @@
           <w:rFonts w:eastAsia="Arial" w:cs="Arial"/>
           <w:szCs w:val="22"/>
         </w:rPr>
-        <w:t>Asthma or other lung problems</w:t>
+        <w:t>Seasonal allergies</w:t>
       </w:r>
     </w:p>
     <w:p>
@@ -3024,7 +3429,7 @@
           <w:rFonts w:eastAsia="Arial" w:cs="Arial"/>
           <w:szCs w:val="22"/>
         </w:rPr>
-        <w:t>Heart problems</w:t>
+        <w:t>Asthma or other lung problems</w:t>
       </w:r>
     </w:p>
     <w:p>
@@ -3050,7 +3455,7 @@
           <w:rFonts w:eastAsia="Arial" w:cs="Arial"/>
           <w:szCs w:val="22"/>
         </w:rPr>
-        <w:t>Kidney problems</w:t>
+        <w:t>Heart problems</w:t>
       </w:r>
     </w:p>
     <w:p>
@@ -3076,7 +3481,7 @@
           <w:rFonts w:eastAsia="Arial" w:cs="Arial"/>
           <w:szCs w:val="22"/>
         </w:rPr>
-        <w:t>Immune disorder</w:t>
+        <w:t>Kidney problems</w:t>
       </w:r>
     </w:p>
     <w:p>
@@ -3102,7 +3507,7 @@
           <w:rFonts w:eastAsia="Arial" w:cs="Arial"/>
           <w:szCs w:val="22"/>
         </w:rPr>
-        <w:t>Diabetes or high blood sugar</w:t>
+        <w:t>Immune disorder</w:t>
       </w:r>
     </w:p>
     <w:p>
@@ -3128,7 +3533,7 @@
           <w:rFonts w:eastAsia="Arial" w:cs="Arial"/>
           <w:szCs w:val="22"/>
         </w:rPr>
-        <w:t>Cancer</w:t>
+        <w:t>Diabetes or high blood sugar</w:t>
       </w:r>
     </w:p>
     <w:p>
@@ -3154,7 +3559,7 @@
           <w:rFonts w:eastAsia="Arial" w:cs="Arial"/>
           <w:szCs w:val="22"/>
         </w:rPr>
-        <w:t>Arthritis</w:t>
+        <w:t>Cancer</w:t>
       </w:r>
     </w:p>
     <w:p>
@@ -3180,7 +3585,7 @@
           <w:rFonts w:eastAsia="Arial" w:cs="Arial"/>
           <w:szCs w:val="22"/>
         </w:rPr>
-        <w:t>Frequent or very bad headaches</w:t>
+        <w:t>Arthritis</w:t>
       </w:r>
     </w:p>
     <w:p>
@@ -3206,7 +3611,7 @@
           <w:rFonts w:eastAsia="Arial" w:cs="Arial"/>
           <w:szCs w:val="22"/>
         </w:rPr>
-        <w:t>Epilepsy or seizures</w:t>
+        <w:t>Frequent or very bad headaches</w:t>
       </w:r>
     </w:p>
     <w:p>
@@ -3232,7 +3637,7 @@
           <w:rFonts w:eastAsia="Arial" w:cs="Arial"/>
           <w:szCs w:val="22"/>
         </w:rPr>
-        <w:t>Serious stomach or bowel problems</w:t>
+        <w:t>Epilepsy or seizures</w:t>
       </w:r>
     </w:p>
     <w:p>
@@ -3258,7 +3663,7 @@
           <w:rFonts w:eastAsia="Arial" w:cs="Arial"/>
           <w:szCs w:val="22"/>
         </w:rPr>
-        <w:t>Serious acne or skin problems</w:t>
+        <w:t>Serious stomach or bowel problems</w:t>
       </w:r>
     </w:p>
     <w:p>
@@ -3284,7 +3689,7 @@
           <w:rFonts w:eastAsia="Arial" w:cs="Arial"/>
           <w:szCs w:val="22"/>
         </w:rPr>
-        <w:t>Emotional or mental health problems such as Depression or Anxiety</w:t>
+        <w:t>Serious acne or skin problems</w:t>
       </w:r>
     </w:p>
     <w:p>
@@ -3310,7 +3715,7 @@
           <w:rFonts w:eastAsia="Arial" w:cs="Arial"/>
           <w:szCs w:val="22"/>
         </w:rPr>
-        <w:t>Problems with alcohol or drugs</w:t>
+        <w:t>Emotional or mental health problems such as Depression or Anxiety</w:t>
       </w:r>
     </w:p>
     <w:p>
@@ -3336,7 +3741,7 @@
           <w:rFonts w:eastAsia="Arial" w:cs="Arial"/>
           <w:szCs w:val="22"/>
         </w:rPr>
-        <w:t>Intellectual disability</w:t>
+        <w:t>Problems with alcohol or drugs</w:t>
       </w:r>
     </w:p>
     <w:p>
@@ -3362,7 +3767,7 @@
           <w:rFonts w:eastAsia="Arial" w:cs="Arial"/>
           <w:szCs w:val="22"/>
         </w:rPr>
-        <w:t>Autism Spectrum Disorder</w:t>
+        <w:t>Intellectual disability</w:t>
       </w:r>
     </w:p>
     <w:p>
@@ -3388,21 +3793,13 @@
           <w:rFonts w:eastAsia="Arial" w:cs="Arial"/>
           <w:szCs w:val="22"/>
         </w:rPr>
-        <w:t>Learning Disorder</w:t>
-      </w:r>
-    </w:p>
-    <w:p>
-      <w:pPr>
-        <w:rPr>
-          <w:rFonts w:eastAsia="Arial" w:cs="Arial"/>
-          <w:szCs w:val="22"/>
-        </w:rPr>
-      </w:pPr>
-    </w:p>
-    <w:p>
-      <w:pPr>
-        <w:numPr>
-          <w:ilvl w:val="0"/>
+        <w:t>Autism Spectrum Disorder</w:t>
+      </w:r>
+    </w:p>
+    <w:p>
+      <w:pPr>
+        <w:numPr>
+          <w:ilvl w:val="1"/>
           <w:numId w:val="11"/>
         </w:numPr>
         <w:pBdr>
@@ -3413,57 +3810,16 @@
           <w:between w:val="nil"/>
         </w:pBdr>
         <w:rPr>
-          <w:rFonts w:cs="Arial"/>
-          <w:szCs w:val="22"/>
-        </w:rPr>
-      </w:pPr>
-      <w:r>
-        <w:rPr>
-          <w:rFonts w:eastAsia="Arial" w:cs="Arial"/>
-          <w:b/>
-          <w:szCs w:val="22"/>
-        </w:rPr>
-        <w:t>How tall are you? ___ c</w:t>
-      </w:r>
-      <w:r>
-        <w:rPr>
-          <w:rFonts w:eastAsia="Arial" w:cs="Arial"/>
-          <w:b/>
-          <w:szCs w:val="22"/>
-        </w:rPr>
-        <w:t>enti</w:t>
-      </w:r>
-      <w:r>
-        <w:rPr>
-          <w:rFonts w:eastAsia="Arial" w:cs="Arial"/>
-          <w:b/>
-          <w:szCs w:val="22"/>
-        </w:rPr>
-        <w:t>m</w:t>
-      </w:r>
-      <w:r>
-        <w:rPr>
-          <w:rFonts w:eastAsia="Arial" w:cs="Arial"/>
-          <w:b/>
-          <w:szCs w:val="22"/>
-        </w:rPr>
-        <w:t>eters(cm)</w:t>
-      </w:r>
-      <w:r>
-        <w:rPr>
-          <w:rFonts w:eastAsia="Arial" w:cs="Arial"/>
-          <w:b/>
-          <w:szCs w:val="22"/>
-        </w:rPr>
-        <w:t>/inches</w:t>
-      </w:r>
-      <w:r>
-        <w:rPr>
-          <w:rFonts w:eastAsia="Arial" w:cs="Arial"/>
-          <w:b/>
-          <w:szCs w:val="22"/>
-        </w:rPr>
-        <w:t>(in)</w:t>
+          <w:rFonts w:eastAsia="Arial" w:cs="Arial"/>
+          <w:szCs w:val="22"/>
+        </w:rPr>
+      </w:pPr>
+      <w:r>
+        <w:rPr>
+          <w:rFonts w:eastAsia="Arial" w:cs="Arial"/>
+          <w:szCs w:val="22"/>
+        </w:rPr>
+        <w:t>Learning Disorder</w:t>
       </w:r>
     </w:p>
     <w:p>
@@ -3498,6 +3854,81 @@
           <w:b/>
           <w:szCs w:val="22"/>
         </w:rPr>
+        <w:t>How tall are you? ___ c</w:t>
+      </w:r>
+      <w:r>
+        <w:rPr>
+          <w:rFonts w:eastAsia="Arial" w:cs="Arial"/>
+          <w:b/>
+          <w:szCs w:val="22"/>
+        </w:rPr>
+        <w:t>enti</w:t>
+      </w:r>
+      <w:r>
+        <w:rPr>
+          <w:rFonts w:eastAsia="Arial" w:cs="Arial"/>
+          <w:b/>
+          <w:szCs w:val="22"/>
+        </w:rPr>
+        <w:t>m</w:t>
+      </w:r>
+      <w:r>
+        <w:rPr>
+          <w:rFonts w:eastAsia="Arial" w:cs="Arial"/>
+          <w:b/>
+          <w:szCs w:val="22"/>
+        </w:rPr>
+        <w:t>eters(cm)</w:t>
+      </w:r>
+      <w:r>
+        <w:rPr>
+          <w:rFonts w:eastAsia="Arial" w:cs="Arial"/>
+          <w:b/>
+          <w:szCs w:val="22"/>
+        </w:rPr>
+        <w:t>/inches</w:t>
+      </w:r>
+      <w:r>
+        <w:rPr>
+          <w:rFonts w:eastAsia="Arial" w:cs="Arial"/>
+          <w:b/>
+          <w:szCs w:val="22"/>
+        </w:rPr>
+        <w:t>(in)</w:t>
+      </w:r>
+    </w:p>
+    <w:p>
+      <w:pPr>
+        <w:rPr>
+          <w:rFonts w:eastAsia="Arial" w:cs="Arial"/>
+          <w:szCs w:val="22"/>
+        </w:rPr>
+      </w:pPr>
+    </w:p>
+    <w:p>
+      <w:pPr>
+        <w:numPr>
+          <w:ilvl w:val="0"/>
+          <w:numId w:val="11"/>
+        </w:numPr>
+        <w:pBdr>
+          <w:top w:val="nil"/>
+          <w:left w:val="nil"/>
+          <w:bottom w:val="nil"/>
+          <w:right w:val="nil"/>
+          <w:between w:val="nil"/>
+        </w:pBdr>
+        <w:rPr>
+          <w:rFonts w:cs="Arial"/>
+          <w:szCs w:val="22"/>
+        </w:rPr>
+      </w:pPr>
+      <w:r>
+        <w:rPr>
+          <w:rFonts w:eastAsia="Arial" w:cs="Arial"/>
+          <w:b/>
+          <w:szCs w:val="22"/>
+        </w:rPr>
         <w:t xml:space="preserve">How much do you weigh? ___ </w:t>
       </w:r>
       <w:r>
@@ -3522,7 +3953,25 @@
           <w:b/>
           <w:szCs w:val="22"/>
         </w:rPr>
-        <w:t>(lbs)</w:t>
+        <w:t>(</w:t>
+      </w:r>
+      <w:proofErr w:type="spellStart"/>
+      <w:r>
+        <w:rPr>
+          <w:rFonts w:eastAsia="Arial" w:cs="Arial"/>
+          <w:b/>
+          <w:szCs w:val="22"/>
+        </w:rPr>
+        <w:t>lbs</w:t>
+      </w:r>
+      <w:proofErr w:type="spellEnd"/>
+      <w:r>
+        <w:rPr>
+          <w:rFonts w:eastAsia="Arial" w:cs="Arial"/>
+          <w:b/>
+          <w:szCs w:val="22"/>
+        </w:rPr>
+        <w:t>)</w:t>
       </w:r>
     </w:p>
     <w:p>
@@ -5839,7 +6288,7 @@
           <w:szCs w:val="22"/>
           <w:highlight w:val="white"/>
         </w:rPr>
-        <w:t>29</w:t>
+        <w:t>30</w:t>
       </w:r>
       <w:r>
         <w:rPr>
@@ -6005,7 +6454,7 @@
           <w:b/>
           <w:szCs w:val="22"/>
         </w:rPr>
-        <w:t>A</w:t>
+        <w:t>ot Applicable</w:t>
       </w:r>
     </w:p>
     <w:p>
@@ -6314,7 +6763,16 @@
           <w:bCs/>
           <w:szCs w:val="22"/>
         </w:rPr>
-        <w:t>NA</w:t>
+        <w:t>N</w:t>
+      </w:r>
+      <w:r>
+        <w:rPr>
+          <w:rFonts w:eastAsia="Arial" w:cs="Arial"/>
+          <w:b/>
+          <w:bCs/>
+          <w:szCs w:val="22"/>
+        </w:rPr>
+        <w:t>ot Applicable</w:t>
       </w:r>
     </w:p>
     <w:p>
@@ -7035,6 +7493,15 @@
     </w:p>
     <w:p>
       <w:pPr>
+        <w:ind w:left="1440"/>
+        <w:rPr>
+          <w:rFonts w:eastAsia="Arial" w:cs="Arial"/>
+          <w:szCs w:val="22"/>
+        </w:rPr>
+      </w:pPr>
+    </w:p>
+    <w:p>
+      <w:pPr>
         <w:numPr>
           <w:ilvl w:val="0"/>
           <w:numId w:val="11"/>
@@ -7402,6 +7869,23 @@
     </w:p>
     <w:p>
       <w:pPr>
+        <w:rPr>
+          <w:rFonts w:eastAsia="Arial" w:cs="Arial"/>
+          <w:b/>
+          <w:szCs w:val="22"/>
+        </w:rPr>
+      </w:pPr>
+      <w:r>
+        <w:rPr>
+          <w:rFonts w:eastAsia="Arial" w:cs="Arial"/>
+          <w:b/>
+          <w:szCs w:val="22"/>
+        </w:rPr>
+        <w:br w:type="page"/>
+      </w:r>
+    </w:p>
+    <w:p>
+      <w:pPr>
         <w:numPr>
           <w:ilvl w:val="0"/>
           <w:numId w:val="11"/>
@@ -7418,6 +7902,7 @@
           <w:b/>
           <w:szCs w:val="22"/>
         </w:rPr>
+        <w:lastRenderedPageBreak/>
         <w:t>… has the quality of your relationships with your friends changed?</w:t>
       </w:r>
       <w:r>
@@ -10894,7 +11379,27 @@
           <w:szCs w:val="22"/>
           <w:highlight w:val="white"/>
         </w:rPr>
-        <w:t>... using social media (e.g., Facetime, Facebook, Instagram, Snapchat, Twitter, TikTok)?</w:t>
+        <w:t xml:space="preserve">... using social media (e.g., Facetime, Facebook, Instagram, Snapchat, Twitter, </w:t>
+      </w:r>
+      <w:proofErr w:type="spellStart"/>
+      <w:r>
+        <w:rPr>
+          <w:rFonts w:eastAsia="Arial" w:cs="Arial"/>
+          <w:b/>
+          <w:szCs w:val="22"/>
+          <w:highlight w:val="white"/>
+        </w:rPr>
+        <w:t>TikTok</w:t>
+      </w:r>
+      <w:proofErr w:type="spellEnd"/>
+      <w:r>
+        <w:rPr>
+          <w:rFonts w:eastAsia="Arial" w:cs="Arial"/>
+          <w:b/>
+          <w:szCs w:val="22"/>
+          <w:highlight w:val="white"/>
+        </w:rPr>
+        <w:t>)?</w:t>
       </w:r>
     </w:p>
     <w:p>
@@ -11591,7 +12096,23 @@
           <w:b/>
           <w:szCs w:val="22"/>
         </w:rPr>
-        <w:t>… cigarettes or other tobacco?</w:t>
+        <w:t>… cigarettes or other tobacco</w:t>
+      </w:r>
+      <w:r>
+        <w:rPr>
+          <w:rFonts w:eastAsia="Arial" w:cs="Arial"/>
+          <w:b/>
+          <w:szCs w:val="22"/>
+        </w:rPr>
+        <w:t xml:space="preserve"> products</w:t>
+      </w:r>
+      <w:r>
+        <w:rPr>
+          <w:rFonts w:eastAsia="Arial" w:cs="Arial"/>
+          <w:b/>
+          <w:szCs w:val="22"/>
+        </w:rPr>
+        <w:t>?</w:t>
       </w:r>
     </w:p>
     <w:p>
@@ -15037,7 +15558,27 @@
           <w:szCs w:val="22"/>
           <w:highlight w:val="white"/>
         </w:rPr>
-        <w:t>... using social media (e.g., Facetime, Facebook, Instagram, Snapchat, Twitter, TikTok)?</w:t>
+        <w:t xml:space="preserve">... using social media (e.g., Facetime, Facebook, Instagram, Snapchat, Twitter, </w:t>
+      </w:r>
+      <w:proofErr w:type="spellStart"/>
+      <w:r>
+        <w:rPr>
+          <w:rFonts w:eastAsia="Arial" w:cs="Arial"/>
+          <w:b/>
+          <w:szCs w:val="22"/>
+          <w:highlight w:val="white"/>
+        </w:rPr>
+        <w:t>TikTok</w:t>
+      </w:r>
+      <w:proofErr w:type="spellEnd"/>
+      <w:r>
+        <w:rPr>
+          <w:rFonts w:eastAsia="Arial" w:cs="Arial"/>
+          <w:b/>
+          <w:szCs w:val="22"/>
+          <w:highlight w:val="white"/>
+        </w:rPr>
+        <w:t>)?</w:t>
       </w:r>
     </w:p>
     <w:p>
@@ -15716,7 +16257,23 @@
           <w:b/>
           <w:szCs w:val="22"/>
         </w:rPr>
-        <w:t xml:space="preserve"> … cigarettes or other tobacco?</w:t>
+        <w:t xml:space="preserve"> … cigarettes or other tobacco</w:t>
+      </w:r>
+      <w:r>
+        <w:rPr>
+          <w:rFonts w:eastAsia="Arial" w:cs="Arial"/>
+          <w:b/>
+          <w:szCs w:val="22"/>
+        </w:rPr>
+        <w:t xml:space="preserve"> products</w:t>
+      </w:r>
+      <w:r>
+        <w:rPr>
+          <w:rFonts w:eastAsia="Arial" w:cs="Arial"/>
+          <w:b/>
+          <w:szCs w:val="22"/>
+        </w:rPr>
+        <w:t>?</w:t>
       </w:r>
     </w:p>
     <w:p>
@@ -23750,6 +24307,10 @@
 </file>
 
 <file path=customXml/item1.xml><?xml version="1.0" encoding="utf-8"?>
+<b:Sources xmlns:b="http://schemas.openxmlformats.org/officeDocument/2006/bibliography" xmlns="http://schemas.openxmlformats.org/officeDocument/2006/bibliography" SelectedStyle="/APASixthEditionOfficeOnline.xsl" StyleName="APA" Version="6"/>
+</file>
+
+<file path=customXml/item2.xml><?xml version="1.0" encoding="utf-8"?>
 <?mso-contentType ?>
 <FormTemplates xmlns="http://schemas.microsoft.com/sharepoint/v3/contenttype/forms">
   <Display>DocumentLibraryForm</Display>
@@ -23758,19 +24319,7 @@
 </FormTemplates>
 </file>
 
-<file path=customXml/item2.xml><?xml version="1.0" encoding="utf-8"?>
-<p:properties xmlns:p="http://schemas.microsoft.com/office/2006/metadata/properties" xmlns:xsi="http://www.w3.org/2001/XMLSchema-instance" xmlns:pc="http://schemas.microsoft.com/office/infopath/2007/PartnerControls">
-  <documentManagement/>
-</p:properties>
-</file>
-
 <file path=customXml/item3.xml><?xml version="1.0" encoding="utf-8"?>
-<go:gDocsCustomXmlDataStorage xmlns:go="http://customooxmlschemas.google.com/" xmlns:r="http://schemas.openxmlformats.org/officeDocument/2006/relationships">
-  <go:docsCustomData xmlns:go="http://customooxmlschemas.google.com/" roundtripDataSignature="AMtx7mjeDbQF1ZEDEJQtKTt5mfMz1Prp/g==">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</go:docsCustomData>
-</go:gDocsCustomXmlDataStorage>
-</file>
-
-<file path=customXml/item4.xml><?xml version="1.0" encoding="utf-8"?>
 <ct:contentTypeSchema xmlns:ct="http://schemas.microsoft.com/office/2006/metadata/contentType" xmlns:ma="http://schemas.microsoft.com/office/2006/metadata/properties/metaAttributes" ct:_="" ma:_="" ma:contentTypeName="Document" ma:contentTypeID="0x010100CB7BB2FBCB927B44AFF60B3A7C72B6FE" ma:contentTypeVersion="7" ma:contentTypeDescription="Create a new document." ma:contentTypeScope="" ma:versionID="56d6a8a33833d72f8cb1449f6d6318eb">
   <xsd:schema xmlns:xsd="http://www.w3.org/2001/XMLSchema" xmlns:xs="http://www.w3.org/2001/XMLSchema" xmlns:p="http://schemas.microsoft.com/office/2006/metadata/properties" xmlns:ns3="3880034e-1ec0-45ee-9dc7-129937ff75a7" targetNamespace="http://schemas.microsoft.com/office/2006/metadata/properties" ma:root="true" ma:fieldsID="58fce115751f227f4675cf9e91821566" ns3:_="">
     <xsd:import namespace="3880034e-1ec0-45ee-9dc7-129937ff75a7"/>
@@ -23934,11 +24483,27 @@
 </ct:contentTypeSchema>
 </file>
 
+<file path=customXml/item4.xml><?xml version="1.0" encoding="utf-8"?>
+<go:gDocsCustomXmlDataStorage xmlns:go="http://customooxmlschemas.google.com/" xmlns:r="http://schemas.openxmlformats.org/officeDocument/2006/relationships">
+  <go:docsCustomData xmlns:go="http://customooxmlschemas.google.com/" roundtripDataSignature="AMtx7mjeDbQF1ZEDEJQtKTt5mfMz1Prp/g==">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</go:docsCustomData>
+</go:gDocsCustomXmlDataStorage>
+</file>
+
 <file path=customXml/item5.xml><?xml version="1.0" encoding="utf-8"?>
-<b:Sources xmlns:b="http://schemas.openxmlformats.org/officeDocument/2006/bibliography" xmlns="http://schemas.openxmlformats.org/officeDocument/2006/bibliography" SelectedStyle="/APASixthEditionOfficeOnline.xsl" StyleName="APA" Version="6"/>
+<p:properties xmlns:p="http://schemas.microsoft.com/office/2006/metadata/properties" xmlns:xsi="http://www.w3.org/2001/XMLSchema-instance" xmlns:pc="http://schemas.microsoft.com/office/infopath/2007/PartnerControls">
+  <documentManagement/>
+</p:properties>
 </file>
 
 <file path=customXml/itemProps1.xml><?xml version="1.0" encoding="utf-8"?>
+<ds:datastoreItem xmlns:ds="http://schemas.openxmlformats.org/officeDocument/2006/customXml" ds:itemID="{5118FCC9-1F5E-254F-A61D-0B7F0F43C4D7}">
+  <ds:schemaRefs>
+    <ds:schemaRef ds:uri="http://schemas.openxmlformats.org/officeDocument/2006/bibliography"/>
+  </ds:schemaRefs>
+</ds:datastoreItem>
+</file>
+
+<file path=customXml/itemProps2.xml><?xml version="1.0" encoding="utf-8"?>
 <ds:datastoreItem xmlns:ds="http://schemas.openxmlformats.org/officeDocument/2006/customXml" ds:itemID="{128573AB-E571-4A75-8E8D-28F1EC3A5EB6}">
   <ds:schemaRefs>
     <ds:schemaRef ds:uri="http://schemas.microsoft.com/sharepoint/v3/contenttype/forms"/>
@@ -23946,25 +24511,7 @@
 </ds:datastoreItem>
 </file>
 
-<file path=customXml/itemProps2.xml><?xml version="1.0" encoding="utf-8"?>
-<ds:datastoreItem xmlns:ds="http://schemas.openxmlformats.org/officeDocument/2006/customXml" ds:itemID="{1EA70DA0-19B5-4D9D-9B2A-690C7DB23ABA}">
-  <ds:schemaRefs>
-    <ds:schemaRef ds:uri="http://schemas.microsoft.com/office/2006/metadata/properties"/>
-    <ds:schemaRef ds:uri="http://schemas.microsoft.com/office/infopath/2007/PartnerControls"/>
-  </ds:schemaRefs>
-</ds:datastoreItem>
-</file>
-
 <file path=customXml/itemProps3.xml><?xml version="1.0" encoding="utf-8"?>
-<ds:datastoreItem xmlns:ds="http://schemas.openxmlformats.org/officeDocument/2006/customXml" ds:itemID="{11111111-1234-1234-1234-123412341234}">
-  <ds:schemaRefs>
-    <ds:schemaRef ds:uri="http://customooxmlschemas.google.com/"/>
-    <ds:schemaRef ds:uri="http://schemas.openxmlformats.org/officeDocument/2006/relationships"/>
-  </ds:schemaRefs>
-</ds:datastoreItem>
-</file>
-
-<file path=customXml/itemProps4.xml><?xml version="1.0" encoding="utf-8"?>
 <ds:datastoreItem xmlns:ds="http://schemas.openxmlformats.org/officeDocument/2006/customXml" ds:itemID="{0ADE95C4-1B42-4D2F-BD94-BA4479AB3AE0}">
   <ds:schemaRefs>
     <ds:schemaRef ds:uri="http://schemas.microsoft.com/office/2006/metadata/contentType"/>
@@ -23982,10 +24529,20 @@
 </ds:datastoreItem>
 </file>
 
+<file path=customXml/itemProps4.xml><?xml version="1.0" encoding="utf-8"?>
+<ds:datastoreItem xmlns:ds="http://schemas.openxmlformats.org/officeDocument/2006/customXml" ds:itemID="{11111111-1234-1234-1234-123412341234}">
+  <ds:schemaRefs>
+    <ds:schemaRef ds:uri="http://customooxmlschemas.google.com/"/>
+    <ds:schemaRef ds:uri="http://schemas.openxmlformats.org/officeDocument/2006/relationships"/>
+  </ds:schemaRefs>
+</ds:datastoreItem>
+</file>
+
 <file path=customXml/itemProps5.xml><?xml version="1.0" encoding="utf-8"?>
-<ds:datastoreItem xmlns:ds="http://schemas.openxmlformats.org/officeDocument/2006/customXml" ds:itemID="{14C2C7D5-50B8-3B4C-A65C-85D784E8182E}">
+<ds:datastoreItem xmlns:ds="http://schemas.openxmlformats.org/officeDocument/2006/customXml" ds:itemID="{1EA70DA0-19B5-4D9D-9B2A-690C7DB23ABA}">
   <ds:schemaRefs>
-    <ds:schemaRef ds:uri="http://schemas.openxmlformats.org/officeDocument/2006/bibliography"/>
+    <ds:schemaRef ds:uri="http://schemas.microsoft.com/office/2006/metadata/properties"/>
+    <ds:schemaRef ds:uri="http://schemas.microsoft.com/office/infopath/2007/PartnerControls"/>
   </ds:schemaRefs>
 </ds:datastoreItem>
 </file>
</xml_diff>